<commit_message>
change esp8266 exti line
</commit_message>
<xml_diff>
--- a/document/ESP8266-单片机通信协议.docx
+++ b/document/ESP8266-单片机通信协议.docx
@@ -41,8 +41,6 @@
         </w:rPr>
         <w:t>)</w:t>
       </w:r>
-      <w:bookmarkStart w:id="0" w:name="_GoBack"/>
-      <w:bookmarkEnd w:id="0"/>
       <w:r>
         <w:rPr>
           <w:sz w:val="23"/>
@@ -113,7 +111,7 @@
                 <w:sz w:val="23"/>
               </w:rPr>
             </w:pPr>
-            <w:bookmarkStart w:id="1" w:name="OLE_LINK1"/>
+            <w:bookmarkStart w:id="0" w:name="OLE_LINK1"/>
             <w:r>
               <w:rPr>
                 <w:sz w:val="23"/>
@@ -254,10 +252,9 @@
             </w:r>
             <w:r>
               <w:rPr>
-                <w:rFonts w:hint="eastAsia"/>
-                <w:sz w:val="23"/>
-              </w:rPr>
-              <w:t>2</w:t>
+                <w:sz w:val="23"/>
+              </w:rPr>
+              <w:t>1</w:t>
             </w:r>
             <w:r>
               <w:rPr>
@@ -519,7 +516,7 @@
           </w:p>
         </w:tc>
       </w:tr>
-      <w:bookmarkEnd w:id="1"/>
+      <w:bookmarkEnd w:id="0"/>
     </w:tbl>
     <w:p>
       <w:pPr>
@@ -553,22 +550,95 @@
         <w:t>：</w:t>
       </w:r>
     </w:p>
+    <w:p>
+      <w:pPr>
+        <w:rPr>
+          <w:rFonts w:hint="eastAsia"/>
+          <w:sz w:val="23"/>
+        </w:rPr>
+      </w:pPr>
+      <w:r>
+        <w:rPr>
+          <w:sz w:val="23"/>
+        </w:rPr>
+        <w:t>数据包格式：</w:t>
+      </w:r>
+    </w:p>
     <w:tbl>
       <w:tblPr>
         <w:tblStyle w:val="a3"/>
-        <w:tblW w:w="8473" w:type="dxa"/>
+        <w:tblW w:w="10353" w:type="dxa"/>
         <w:tblLook w:val="04A0" w:firstRow="1" w:lastRow="0" w:firstColumn="1" w:lastColumn="0" w:noHBand="0" w:noVBand="1"/>
       </w:tblPr>
       <w:tblGrid>
-        <w:gridCol w:w="1413"/>
-        <w:gridCol w:w="1843"/>
-        <w:gridCol w:w="1559"/>
-        <w:gridCol w:w="3658"/>
+        <w:gridCol w:w="3660"/>
+        <w:gridCol w:w="1155"/>
+        <w:gridCol w:w="1134"/>
+        <w:gridCol w:w="992"/>
+        <w:gridCol w:w="1601"/>
+        <w:gridCol w:w="1811"/>
       </w:tblGrid>
       <w:tr>
         <w:tc>
           <w:tcPr>
-            <w:tcW w:w="1413" w:type="dxa"/>
+            <w:tcW w:w="3660" w:type="dxa"/>
+          </w:tcPr>
+          <w:p>
+            <w:pPr>
+              <w:rPr>
+                <w:rFonts w:hint="eastAsia"/>
+                <w:sz w:val="23"/>
+              </w:rPr>
+            </w:pPr>
+            <w:r>
+              <w:rPr>
+                <w:rFonts w:hint="eastAsia"/>
+                <w:sz w:val="23"/>
+              </w:rPr>
+              <w:t>CRC</w:t>
+            </w:r>
+          </w:p>
+        </w:tc>
+        <w:tc>
+          <w:tcPr>
+            <w:tcW w:w="1155" w:type="dxa"/>
+          </w:tcPr>
+          <w:p>
+            <w:pPr>
+              <w:rPr>
+                <w:rFonts w:hint="eastAsia"/>
+                <w:sz w:val="23"/>
+              </w:rPr>
+            </w:pPr>
+            <w:r>
+              <w:rPr>
+                <w:sz w:val="23"/>
+              </w:rPr>
+              <w:t>目标地址</w:t>
+            </w:r>
+          </w:p>
+        </w:tc>
+        <w:tc>
+          <w:tcPr>
+            <w:tcW w:w="1134" w:type="dxa"/>
+          </w:tcPr>
+          <w:p>
+            <w:pPr>
+              <w:rPr>
+                <w:sz w:val="23"/>
+              </w:rPr>
+            </w:pPr>
+            <w:r>
+              <w:rPr>
+                <w:sz w:val="23"/>
+              </w:rPr>
+              <w:t>源地址</w:t>
+            </w:r>
+          </w:p>
+        </w:tc>
+        <w:tc>
+          <w:tcPr>
+            <w:tcW w:w="992" w:type="dxa"/>
           </w:tcPr>
           <w:p>
             <w:pPr>
@@ -586,7 +656,7 @@
         </w:tc>
         <w:tc>
           <w:tcPr>
-            <w:tcW w:w="1843" w:type="dxa"/>
+            <w:tcW w:w="1601" w:type="dxa"/>
           </w:tcPr>
           <w:p>
             <w:pPr>
@@ -604,7 +674,7 @@
         </w:tc>
         <w:tc>
           <w:tcPr>
-            <w:tcW w:w="1559" w:type="dxa"/>
+            <w:tcW w:w="1811" w:type="dxa"/>
           </w:tcPr>
           <w:p>
             <w:pPr>
@@ -618,26 +688,6 @@
                 <w:sz w:val="23"/>
               </w:rPr>
               <w:t>数据</w:t>
-            </w:r>
-          </w:p>
-        </w:tc>
-        <w:tc>
-          <w:tcPr>
-            <w:tcW w:w="3658" w:type="dxa"/>
-          </w:tcPr>
-          <w:p>
-            <w:pPr>
-              <w:rPr>
-                <w:rFonts w:hint="eastAsia"/>
-                <w:sz w:val="23"/>
-              </w:rPr>
-            </w:pPr>
-            <w:r>
-              <w:rPr>
-                <w:rFonts w:hint="eastAsia"/>
-                <w:sz w:val="23"/>
-              </w:rPr>
-              <w:t>CRC</w:t>
             </w:r>
           </w:p>
         </w:tc>
@@ -648,7 +698,85 @@
         </w:trPr>
         <w:tc>
           <w:tcPr>
-            <w:tcW w:w="1413" w:type="dxa"/>
+            <w:tcW w:w="3660" w:type="dxa"/>
+          </w:tcPr>
+          <w:p>
+            <w:pPr>
+              <w:rPr>
+                <w:sz w:val="23"/>
+              </w:rPr>
+            </w:pPr>
+            <w:r>
+              <w:rPr>
+                <w:rFonts w:hint="eastAsia"/>
+                <w:sz w:val="23"/>
+              </w:rPr>
+              <w:t>4</w:t>
+            </w:r>
+            <w:r>
+              <w:rPr>
+                <w:rFonts w:hint="eastAsia"/>
+                <w:sz w:val="23"/>
+              </w:rPr>
+              <w:t>字节</w:t>
+            </w:r>
+          </w:p>
+        </w:tc>
+        <w:tc>
+          <w:tcPr>
+            <w:tcW w:w="1155" w:type="dxa"/>
+          </w:tcPr>
+          <w:p>
+            <w:pPr>
+              <w:rPr>
+                <w:sz w:val="23"/>
+              </w:rPr>
+            </w:pPr>
+            <w:r>
+              <w:rPr>
+                <w:rFonts w:hint="eastAsia"/>
+                <w:sz w:val="23"/>
+              </w:rPr>
+              <w:t>6</w:t>
+            </w:r>
+            <w:r>
+              <w:rPr>
+                <w:rFonts w:hint="eastAsia"/>
+                <w:sz w:val="23"/>
+              </w:rPr>
+              <w:t>字节</w:t>
+            </w:r>
+          </w:p>
+        </w:tc>
+        <w:tc>
+          <w:tcPr>
+            <w:tcW w:w="1134" w:type="dxa"/>
+          </w:tcPr>
+          <w:p>
+            <w:pPr>
+              <w:rPr>
+                <w:sz w:val="23"/>
+              </w:rPr>
+            </w:pPr>
+            <w:r>
+              <w:rPr>
+                <w:rFonts w:hint="eastAsia"/>
+                <w:sz w:val="23"/>
+              </w:rPr>
+              <w:t>6</w:t>
+            </w:r>
+            <w:r>
+              <w:rPr>
+                <w:rFonts w:hint="eastAsia"/>
+                <w:sz w:val="23"/>
+              </w:rPr>
+              <w:t>字节</w:t>
+            </w:r>
+          </w:p>
+        </w:tc>
+        <w:tc>
+          <w:tcPr>
+            <w:tcW w:w="992" w:type="dxa"/>
           </w:tcPr>
           <w:p>
             <w:pPr>
@@ -674,7 +802,7 @@
         </w:tc>
         <w:tc>
           <w:tcPr>
-            <w:tcW w:w="1843" w:type="dxa"/>
+            <w:tcW w:w="1601" w:type="dxa"/>
           </w:tcPr>
           <w:p>
             <w:pPr>
@@ -700,7 +828,7 @@
         </w:tc>
         <w:tc>
           <w:tcPr>
-            <w:tcW w:w="1559" w:type="dxa"/>
+            <w:tcW w:w="1811" w:type="dxa"/>
           </w:tcPr>
           <w:p>
             <w:pPr>
@@ -719,32 +847,6 @@
                 <w:sz w:val="23"/>
               </w:rPr>
               <w:t>-7</w:t>
-            </w:r>
-          </w:p>
-        </w:tc>
-        <w:tc>
-          <w:tcPr>
-            <w:tcW w:w="3658" w:type="dxa"/>
-          </w:tcPr>
-          <w:p>
-            <w:pPr>
-              <w:rPr>
-                <w:sz w:val="23"/>
-              </w:rPr>
-            </w:pPr>
-            <w:r>
-              <w:rPr>
-                <w:rFonts w:hint="eastAsia"/>
-                <w:sz w:val="23"/>
-              </w:rPr>
-              <w:t>4</w:t>
-            </w:r>
-            <w:r>
-              <w:rPr>
-                <w:rFonts w:hint="eastAsia"/>
-                <w:sz w:val="23"/>
-              </w:rPr>
-              <w:t>字节</w:t>
             </w:r>
           </w:p>
         </w:tc>
@@ -755,49 +857,7 @@
         </w:trPr>
         <w:tc>
           <w:tcPr>
-            <w:tcW w:w="1413" w:type="dxa"/>
-          </w:tcPr>
-          <w:p>
-            <w:pPr>
-              <w:rPr>
-                <w:sz w:val="23"/>
-              </w:rPr>
-            </w:pPr>
-          </w:p>
-        </w:tc>
-        <w:tc>
-          <w:tcPr>
-            <w:tcW w:w="1843" w:type="dxa"/>
-          </w:tcPr>
-          <w:p>
-            <w:pPr>
-              <w:rPr>
-                <w:sz w:val="23"/>
-              </w:rPr>
-            </w:pPr>
-            <w:r>
-              <w:rPr>
-                <w:sz w:val="23"/>
-              </w:rPr>
-              <w:t>整包长度</w:t>
-            </w:r>
-          </w:p>
-        </w:tc>
-        <w:tc>
-          <w:tcPr>
-            <w:tcW w:w="1559" w:type="dxa"/>
-          </w:tcPr>
-          <w:p>
-            <w:pPr>
-              <w:rPr>
-                <w:sz w:val="23"/>
-              </w:rPr>
-            </w:pPr>
-          </w:p>
-        </w:tc>
-        <w:tc>
-          <w:tcPr>
-            <w:tcW w:w="3658" w:type="dxa"/>
+            <w:tcW w:w="3660" w:type="dxa"/>
           </w:tcPr>
           <w:p>
             <w:pPr>
@@ -824,6 +884,235 @@
               </w:rPr>
               <w:t>校验</w:t>
             </w:r>
+          </w:p>
+        </w:tc>
+        <w:tc>
+          <w:tcPr>
+            <w:tcW w:w="1155" w:type="dxa"/>
+          </w:tcPr>
+          <w:p>
+            <w:pPr>
+              <w:rPr>
+                <w:sz w:val="23"/>
+              </w:rPr>
+            </w:pPr>
+          </w:p>
+        </w:tc>
+        <w:tc>
+          <w:tcPr>
+            <w:tcW w:w="1134" w:type="dxa"/>
+          </w:tcPr>
+          <w:p>
+            <w:pPr>
+              <w:rPr>
+                <w:sz w:val="23"/>
+              </w:rPr>
+            </w:pPr>
+          </w:p>
+        </w:tc>
+        <w:tc>
+          <w:tcPr>
+            <w:tcW w:w="992" w:type="dxa"/>
+          </w:tcPr>
+          <w:p>
+            <w:pPr>
+              <w:rPr>
+                <w:sz w:val="23"/>
+              </w:rPr>
+            </w:pPr>
+          </w:p>
+        </w:tc>
+        <w:tc>
+          <w:tcPr>
+            <w:tcW w:w="1601" w:type="dxa"/>
+          </w:tcPr>
+          <w:p>
+            <w:pPr>
+              <w:rPr>
+                <w:sz w:val="23"/>
+              </w:rPr>
+            </w:pPr>
+            <w:r>
+              <w:rPr>
+                <w:sz w:val="23"/>
+              </w:rPr>
+              <w:t>数据</w:t>
+            </w:r>
+            <w:bookmarkStart w:id="1" w:name="_GoBack"/>
+            <w:bookmarkEnd w:id="1"/>
+            <w:r>
+              <w:rPr>
+                <w:sz w:val="23"/>
+              </w:rPr>
+              <w:t>长度</w:t>
+            </w:r>
+          </w:p>
+        </w:tc>
+        <w:tc>
+          <w:tcPr>
+            <w:tcW w:w="1811" w:type="dxa"/>
+          </w:tcPr>
+          <w:p>
+            <w:pPr>
+              <w:rPr>
+                <w:sz w:val="23"/>
+              </w:rPr>
+            </w:pPr>
+          </w:p>
+        </w:tc>
+      </w:tr>
+    </w:tbl>
+    <w:p>
+      <w:pPr>
+        <w:rPr>
+          <w:sz w:val="23"/>
+        </w:rPr>
+      </w:pPr>
+      <w:r>
+        <w:rPr>
+          <w:rFonts w:hint="eastAsia"/>
+          <w:sz w:val="23"/>
+        </w:rPr>
+        <w:t>应答格式：</w:t>
+      </w:r>
+    </w:p>
+    <w:tbl>
+      <w:tblPr>
+        <w:tblStyle w:val="a3"/>
+        <w:tblW w:w="3256" w:type="dxa"/>
+        <w:tblLook w:val="04A0" w:firstRow="1" w:lastRow="0" w:firstColumn="1" w:lastColumn="0" w:noHBand="0" w:noVBand="1"/>
+      </w:tblPr>
+      <w:tblGrid>
+        <w:gridCol w:w="1696"/>
+        <w:gridCol w:w="1560"/>
+      </w:tblGrid>
+      <w:tr>
+        <w:tc>
+          <w:tcPr>
+            <w:tcW w:w="1696" w:type="dxa"/>
+          </w:tcPr>
+          <w:p>
+            <w:pPr>
+              <w:rPr>
+                <w:sz w:val="23"/>
+              </w:rPr>
+            </w:pPr>
+            <w:r>
+              <w:rPr>
+                <w:sz w:val="23"/>
+              </w:rPr>
+              <w:t>命令</w:t>
+            </w:r>
+          </w:p>
+        </w:tc>
+        <w:tc>
+          <w:tcPr>
+            <w:tcW w:w="1560" w:type="dxa"/>
+          </w:tcPr>
+          <w:p>
+            <w:pPr>
+              <w:rPr>
+                <w:sz w:val="23"/>
+              </w:rPr>
+            </w:pPr>
+            <w:r>
+              <w:rPr>
+                <w:sz w:val="23"/>
+              </w:rPr>
+              <w:t>应答</w:t>
+            </w:r>
+          </w:p>
+        </w:tc>
+      </w:tr>
+      <w:tr>
+        <w:trPr>
+          <w:trHeight w:val="461"/>
+        </w:trPr>
+        <w:tc>
+          <w:tcPr>
+            <w:tcW w:w="1696" w:type="dxa"/>
+          </w:tcPr>
+          <w:p>
+            <w:pPr>
+              <w:rPr>
+                <w:rFonts w:hint="eastAsia"/>
+                <w:sz w:val="23"/>
+              </w:rPr>
+            </w:pPr>
+            <w:r>
+              <w:rPr>
+                <w:sz w:val="23"/>
+              </w:rPr>
+              <w:t>1</w:t>
+            </w:r>
+            <w:r>
+              <w:rPr>
+                <w:rFonts w:hint="eastAsia"/>
+                <w:sz w:val="23"/>
+              </w:rPr>
+              <w:t>字节</w:t>
+            </w:r>
+          </w:p>
+        </w:tc>
+        <w:tc>
+          <w:tcPr>
+            <w:tcW w:w="1560" w:type="dxa"/>
+          </w:tcPr>
+          <w:p>
+            <w:pPr>
+              <w:rPr>
+                <w:rFonts w:hint="eastAsia"/>
+                <w:sz w:val="23"/>
+              </w:rPr>
+            </w:pPr>
+            <w:r>
+              <w:rPr>
+                <w:sz w:val="23"/>
+              </w:rPr>
+              <w:t>1</w:t>
+            </w:r>
+            <w:r>
+              <w:rPr>
+                <w:rFonts w:hint="eastAsia"/>
+                <w:sz w:val="23"/>
+              </w:rPr>
+              <w:t>字节</w:t>
+            </w:r>
+          </w:p>
+        </w:tc>
+      </w:tr>
+      <w:tr>
+        <w:trPr>
+          <w:trHeight w:val="446"/>
+        </w:trPr>
+        <w:tc>
+          <w:tcPr>
+            <w:tcW w:w="1696" w:type="dxa"/>
+          </w:tcPr>
+          <w:p>
+            <w:pPr>
+              <w:rPr>
+                <w:sz w:val="23"/>
+              </w:rPr>
+            </w:pPr>
+            <w:r>
+              <w:rPr>
+                <w:sz w:val="23"/>
+              </w:rPr>
+              <w:t>接收到的命令</w:t>
+            </w:r>
+          </w:p>
+        </w:tc>
+        <w:tc>
+          <w:tcPr>
+            <w:tcW w:w="1560" w:type="dxa"/>
+          </w:tcPr>
+          <w:p>
+            <w:pPr>
+              <w:rPr>
+                <w:sz w:val="23"/>
+              </w:rPr>
+            </w:pPr>
           </w:p>
         </w:tc>
       </w:tr>

</xml_diff>